<commit_message>
Changed A couple things.
</commit_message>
<xml_diff>
--- a/Matrix Project Writeup.docx
+++ b/Matrix Project Writeup.docx
@@ -543,6 +543,9 @@
     </w:sdt>
     <w:p>
       <w:pPr>
+        <w:pBdr>
+          <w:bottom w:val="single" w:sz="6" w:space="1" w:color="auto"/>
+        </w:pBdr>
         <w:rPr>
           <w:rFonts w:ascii="Times New Roman" w:hAnsi="Times New Roman" w:cs="Times New Roman"/>
           <w:b/>
@@ -567,146 +570,10 @@
       <w:pPr>
         <w:rPr>
           <w:rFonts w:ascii="Times New Roman" w:hAnsi="Times New Roman" w:cs="Times New Roman"/>
-        </w:rPr>
-      </w:pPr>
-      <w:r>
-        <w:rPr>
-          <w:rFonts w:ascii="Times New Roman" w:hAnsi="Times New Roman" w:cs="Times New Roman"/>
-        </w:rPr>
-        <w:tab/>
-      </w:r>
-      <w:r>
-        <w:rPr>
-          <w:rFonts w:ascii="Times New Roman" w:hAnsi="Times New Roman" w:cs="Times New Roman"/>
-        </w:rPr>
-        <w:t xml:space="preserve">Understanding how </w:t>
-      </w:r>
-      <w:r>
-        <w:rPr>
-          <w:rFonts w:ascii="Times New Roman" w:hAnsi="Times New Roman" w:cs="Times New Roman"/>
-        </w:rPr>
-        <w:t>variables in air quality</w:t>
-      </w:r>
-      <w:r>
-        <w:rPr>
-          <w:rFonts w:ascii="Times New Roman" w:hAnsi="Times New Roman" w:cs="Times New Roman"/>
-        </w:rPr>
-        <w:t xml:space="preserve"> </w:t>
-      </w:r>
-      <w:r>
-        <w:rPr>
-          <w:rFonts w:ascii="Times New Roman" w:hAnsi="Times New Roman" w:cs="Times New Roman"/>
-        </w:rPr>
-        <w:t>impact</w:t>
-      </w:r>
-      <w:r>
-        <w:rPr>
-          <w:rFonts w:ascii="Times New Roman" w:hAnsi="Times New Roman" w:cs="Times New Roman"/>
-        </w:rPr>
-        <w:t xml:space="preserve"> one another is essential for assessing pollutant behavior and developing long-term solutions to air quality challenges. This project employs least-squares linear regression in combination with the construction of an interaction matrix to classify variables</w:t>
-      </w:r>
-      <w:r>
-        <w:rPr>
-          <w:rFonts w:ascii="Times New Roman" w:hAnsi="Times New Roman" w:cs="Times New Roman"/>
-        </w:rPr>
-        <w:t xml:space="preserve"> (</w:t>
-      </w:r>
-      <w:r>
-        <w:rPr>
-          <w:rFonts w:ascii="Times New Roman" w:hAnsi="Times New Roman" w:cs="Times New Roman"/>
-        </w:rPr>
-        <w:t>such as carbon monoxide (CO), carbon dioxide (CO</w:t>
-      </w:r>
-      <w:r>
-        <w:rPr>
-          <w:rFonts w:ascii="Times New Roman" w:hAnsi="Times New Roman" w:cs="Times New Roman"/>
-        </w:rPr>
-        <w:t>2</w:t>
-      </w:r>
-      <w:r>
-        <w:rPr>
-          <w:rFonts w:ascii="Times New Roman" w:hAnsi="Times New Roman" w:cs="Times New Roman"/>
-        </w:rPr>
-        <w:t>), and volatile organic compounds (VOC</w:t>
-      </w:r>
-      <w:r>
-        <w:rPr>
-          <w:rFonts w:ascii="Times New Roman" w:hAnsi="Times New Roman" w:cs="Times New Roman"/>
-        </w:rPr>
-        <w:t>s</w:t>
-      </w:r>
-      <w:r>
-        <w:rPr>
-          <w:rFonts w:ascii="Times New Roman" w:hAnsi="Times New Roman" w:cs="Times New Roman"/>
-        </w:rPr>
-        <w:t>)</w:t>
-      </w:r>
-      <w:r>
-        <w:rPr>
-          <w:rFonts w:ascii="Times New Roman" w:hAnsi="Times New Roman" w:cs="Times New Roman"/>
-        </w:rPr>
-        <w:t xml:space="preserve">) with respect to </w:t>
-      </w:r>
-      <w:r>
-        <w:rPr>
-          <w:rFonts w:ascii="Times New Roman" w:hAnsi="Times New Roman" w:cs="Times New Roman"/>
-        </w:rPr>
-        <w:t xml:space="preserve">their systemic roles. Specifically, each variable is categorized as more or less interactive, and as dominant or subordinate within the </w:t>
-      </w:r>
-      <w:r>
-        <w:rPr>
-          <w:rFonts w:ascii="Times New Roman" w:hAnsi="Times New Roman" w:cs="Times New Roman"/>
-        </w:rPr>
-        <w:t>system interaction</w:t>
-      </w:r>
-      <w:r>
-        <w:rPr>
-          <w:rFonts w:ascii="Times New Roman" w:hAnsi="Times New Roman" w:cs="Times New Roman"/>
-        </w:rPr>
-        <w:t xml:space="preserve">. The dataset used in this analysis was </w:t>
-      </w:r>
-      <w:r>
-        <w:rPr>
-          <w:rFonts w:ascii="Times New Roman" w:hAnsi="Times New Roman" w:cs="Times New Roman"/>
-        </w:rPr>
-        <w:t>intended</w:t>
-      </w:r>
-      <w:r>
-        <w:rPr>
-          <w:rFonts w:ascii="Times New Roman" w:hAnsi="Times New Roman" w:cs="Times New Roman"/>
-        </w:rPr>
-        <w:t xml:space="preserve"> to investigate carbon monoxide concentrations from tailpipe emissions </w:t>
-      </w:r>
-      <w:r>
-        <w:rPr>
-          <w:rFonts w:ascii="Times New Roman" w:hAnsi="Times New Roman" w:cs="Times New Roman"/>
-        </w:rPr>
-        <w:t>with respect</w:t>
-      </w:r>
-      <w:r>
-        <w:rPr>
-          <w:rFonts w:ascii="Times New Roman" w:hAnsi="Times New Roman" w:cs="Times New Roman"/>
-        </w:rPr>
-        <w:t xml:space="preserve"> to distance from a highway in high</w:t>
-      </w:r>
-      <w:r>
-        <w:rPr>
-          <w:rFonts w:ascii="Times New Roman" w:hAnsi="Times New Roman" w:cs="Times New Roman"/>
-        </w:rPr>
-        <w:t xml:space="preserve"> </w:t>
-      </w:r>
-      <w:r>
-        <w:rPr>
-          <w:rFonts w:ascii="Times New Roman" w:hAnsi="Times New Roman" w:cs="Times New Roman"/>
-        </w:rPr>
-        <w:t>alpine environments</w:t>
-      </w:r>
-      <w:r>
-        <w:rPr>
-          <w:rFonts w:ascii="Times New Roman" w:hAnsi="Times New Roman" w:cs="Times New Roman"/>
-        </w:rPr>
-        <w:t>, however any data set can be analyzed using the processes outlined in this paper.</w:t>
-      </w:r>
+          <w:b/>
+          <w:bCs/>
+        </w:rPr>
+      </w:pPr>
     </w:p>
     <w:p>
       <w:pPr>
@@ -714,9 +581,157 @@
           <w:rFonts w:ascii="Times New Roman" w:hAnsi="Times New Roman" w:cs="Times New Roman"/>
         </w:rPr>
       </w:pPr>
+      <w:r>
+        <w:rPr>
+          <w:rFonts w:ascii="Times New Roman" w:hAnsi="Times New Roman" w:cs="Times New Roman"/>
+        </w:rPr>
+        <w:tab/>
+      </w:r>
+      <w:r>
+        <w:rPr>
+          <w:rFonts w:ascii="Times New Roman" w:hAnsi="Times New Roman" w:cs="Times New Roman"/>
+        </w:rPr>
+        <w:t xml:space="preserve">Understanding how </w:t>
+      </w:r>
+      <w:r>
+        <w:rPr>
+          <w:rFonts w:ascii="Times New Roman" w:hAnsi="Times New Roman" w:cs="Times New Roman"/>
+        </w:rPr>
+        <w:t>variables in air quality</w:t>
+      </w:r>
+      <w:r>
+        <w:rPr>
+          <w:rFonts w:ascii="Times New Roman" w:hAnsi="Times New Roman" w:cs="Times New Roman"/>
+        </w:rPr>
+        <w:t xml:space="preserve"> </w:t>
+      </w:r>
+      <w:r>
+        <w:rPr>
+          <w:rFonts w:ascii="Times New Roman" w:hAnsi="Times New Roman" w:cs="Times New Roman"/>
+        </w:rPr>
+        <w:t>impact</w:t>
+      </w:r>
+      <w:r>
+        <w:rPr>
+          <w:rFonts w:ascii="Times New Roman" w:hAnsi="Times New Roman" w:cs="Times New Roman"/>
+        </w:rPr>
+        <w:t xml:space="preserve"> one another is essential for assessing pollutant behavior and developing long-term solutions to air quality challenges. This project employs least-squares linear regression in combination with the construction of an interaction matrix to classify variables</w:t>
+      </w:r>
+      <w:r>
+        <w:rPr>
+          <w:rFonts w:ascii="Times New Roman" w:hAnsi="Times New Roman" w:cs="Times New Roman"/>
+        </w:rPr>
+        <w:t xml:space="preserve"> (</w:t>
+      </w:r>
+      <w:r>
+        <w:rPr>
+          <w:rFonts w:ascii="Times New Roman" w:hAnsi="Times New Roman" w:cs="Times New Roman"/>
+        </w:rPr>
+        <w:t>such as carbon monoxide (CO), carbon dioxide (CO</w:t>
+      </w:r>
+      <w:r>
+        <w:rPr>
+          <w:rFonts w:ascii="Times New Roman" w:hAnsi="Times New Roman" w:cs="Times New Roman"/>
+        </w:rPr>
+        <w:t>2</w:t>
+      </w:r>
+      <w:r>
+        <w:rPr>
+          <w:rFonts w:ascii="Times New Roman" w:hAnsi="Times New Roman" w:cs="Times New Roman"/>
+        </w:rPr>
+        <w:t>), and volatile organic compounds (VOC</w:t>
+      </w:r>
+      <w:r>
+        <w:rPr>
+          <w:rFonts w:ascii="Times New Roman" w:hAnsi="Times New Roman" w:cs="Times New Roman"/>
+        </w:rPr>
+        <w:t>s</w:t>
+      </w:r>
+      <w:r>
+        <w:rPr>
+          <w:rFonts w:ascii="Times New Roman" w:hAnsi="Times New Roman" w:cs="Times New Roman"/>
+        </w:rPr>
+        <w:t>)</w:t>
+      </w:r>
+      <w:r>
+        <w:rPr>
+          <w:rFonts w:ascii="Times New Roman" w:hAnsi="Times New Roman" w:cs="Times New Roman"/>
+        </w:rPr>
+        <w:t xml:space="preserve">) with respect to </w:t>
+      </w:r>
+      <w:r>
+        <w:rPr>
+          <w:rFonts w:ascii="Times New Roman" w:hAnsi="Times New Roman" w:cs="Times New Roman"/>
+        </w:rPr>
+        <w:t xml:space="preserve">their systemic roles. Specifically, each variable is categorized as more or less interactive, and as dominant or subordinate within the </w:t>
+      </w:r>
+      <w:r>
+        <w:rPr>
+          <w:rFonts w:ascii="Times New Roman" w:hAnsi="Times New Roman" w:cs="Times New Roman"/>
+        </w:rPr>
+        <w:t>system interaction</w:t>
+      </w:r>
+      <w:r>
+        <w:rPr>
+          <w:rFonts w:ascii="Times New Roman" w:hAnsi="Times New Roman" w:cs="Times New Roman"/>
+        </w:rPr>
+        <w:t xml:space="preserve">. The dataset used in this analysis was </w:t>
+      </w:r>
+      <w:r>
+        <w:rPr>
+          <w:rFonts w:ascii="Times New Roman" w:hAnsi="Times New Roman" w:cs="Times New Roman"/>
+        </w:rPr>
+        <w:t>intended</w:t>
+      </w:r>
+      <w:r>
+        <w:rPr>
+          <w:rFonts w:ascii="Times New Roman" w:hAnsi="Times New Roman" w:cs="Times New Roman"/>
+        </w:rPr>
+        <w:t xml:space="preserve"> to investigate carbon monoxide concentrations from tailpipe emissions </w:t>
+      </w:r>
+      <w:r>
+        <w:rPr>
+          <w:rFonts w:ascii="Times New Roman" w:hAnsi="Times New Roman" w:cs="Times New Roman"/>
+        </w:rPr>
+        <w:t>with respect</w:t>
+      </w:r>
+      <w:r>
+        <w:rPr>
+          <w:rFonts w:ascii="Times New Roman" w:hAnsi="Times New Roman" w:cs="Times New Roman"/>
+        </w:rPr>
+        <w:t xml:space="preserve"> to distance from a highway in high</w:t>
+      </w:r>
+      <w:r>
+        <w:rPr>
+          <w:rFonts w:ascii="Times New Roman" w:hAnsi="Times New Roman" w:cs="Times New Roman"/>
+        </w:rPr>
+        <w:t xml:space="preserve"> </w:t>
+      </w:r>
+      <w:r>
+        <w:rPr>
+          <w:rFonts w:ascii="Times New Roman" w:hAnsi="Times New Roman" w:cs="Times New Roman"/>
+        </w:rPr>
+        <w:t>alpine environments</w:t>
+      </w:r>
+      <w:r>
+        <w:rPr>
+          <w:rFonts w:ascii="Times New Roman" w:hAnsi="Times New Roman" w:cs="Times New Roman"/>
+        </w:rPr>
+        <w:t>, however any data set can be analyzed using the processes outlined in this paper.</w:t>
+      </w:r>
     </w:p>
     <w:p>
       <w:pPr>
+        <w:rPr>
+          <w:rFonts w:ascii="Times New Roman" w:hAnsi="Times New Roman" w:cs="Times New Roman"/>
+        </w:rPr>
+      </w:pPr>
+    </w:p>
+    <w:p>
+      <w:pPr>
+        <w:pBdr>
+          <w:bottom w:val="single" w:sz="6" w:space="1" w:color="auto"/>
+        </w:pBdr>
         <w:rPr>
           <w:rFonts w:ascii="Times New Roman" w:hAnsi="Times New Roman" w:cs="Times New Roman"/>
           <w:b/>
@@ -744,12 +759,21 @@
           <w:bCs/>
         </w:rPr>
       </w:pPr>
-      <w:r>
+    </w:p>
+    <w:p>
+      <w:pPr>
         <w:rPr>
           <w:rFonts w:ascii="Times New Roman" w:hAnsi="Times New Roman" w:cs="Times New Roman"/>
           <w:b/>
           <w:bCs/>
         </w:rPr>
+      </w:pPr>
+      <w:r>
+        <w:rPr>
+          <w:rFonts w:ascii="Times New Roman" w:hAnsi="Times New Roman" w:cs="Times New Roman"/>
+          <w:b/>
+          <w:bCs/>
+        </w:rPr>
         <w:t>~</w:t>
       </w:r>
     </w:p>
@@ -764,6 +788,9 @@
     </w:p>
     <w:p>
       <w:pPr>
+        <w:pBdr>
+          <w:bottom w:val="single" w:sz="6" w:space="1" w:color="auto"/>
+        </w:pBdr>
         <w:rPr>
           <w:rFonts w:ascii="Times New Roman" w:hAnsi="Times New Roman" w:cs="Times New Roman"/>
           <w:b/>
@@ -782,6 +809,15 @@
         </w:rPr>
         <w:t>Introduction</w:t>
       </w:r>
+    </w:p>
+    <w:p>
+      <w:pPr>
+        <w:rPr>
+          <w:rFonts w:ascii="Times New Roman" w:hAnsi="Times New Roman" w:cs="Times New Roman"/>
+          <w:b/>
+          <w:bCs/>
+        </w:rPr>
+      </w:pPr>
     </w:p>
     <w:p>
       <w:pPr>
@@ -809,49 +845,7 @@
             <w:rStyle w:val="Hyperlink"/>
             <w:rFonts w:ascii="Times New Roman" w:hAnsi="Times New Roman" w:cs="Times New Roman"/>
           </w:rPr>
-          <w:t>Leopo</w:t>
-        </w:r>
-        <w:r>
-          <w:rPr>
-            <w:rStyle w:val="Hyperlink"/>
-            <w:rFonts w:ascii="Times New Roman" w:hAnsi="Times New Roman" w:cs="Times New Roman"/>
-          </w:rPr>
-          <w:t>l</w:t>
-        </w:r>
-        <w:r>
-          <w:rPr>
-            <w:rStyle w:val="Hyperlink"/>
-            <w:rFonts w:ascii="Times New Roman" w:hAnsi="Times New Roman" w:cs="Times New Roman"/>
-          </w:rPr>
-          <w:t>d e</w:t>
-        </w:r>
-        <w:r>
-          <w:rPr>
-            <w:rStyle w:val="Hyperlink"/>
-            <w:rFonts w:ascii="Times New Roman" w:hAnsi="Times New Roman" w:cs="Times New Roman"/>
-          </w:rPr>
-          <w:t>t</w:t>
-        </w:r>
-        <w:r>
-          <w:rPr>
-            <w:rStyle w:val="Hyperlink"/>
-            <w:rFonts w:ascii="Times New Roman" w:hAnsi="Times New Roman" w:cs="Times New Roman"/>
-          </w:rPr>
-          <w:t xml:space="preserve"> </w:t>
-        </w:r>
-        <w:r>
-          <w:rPr>
-            <w:rStyle w:val="Hyperlink"/>
-            <w:rFonts w:ascii="Times New Roman" w:hAnsi="Times New Roman" w:cs="Times New Roman"/>
-          </w:rPr>
-          <w:t>a</w:t>
-        </w:r>
-        <w:r>
-          <w:rPr>
-            <w:rStyle w:val="Hyperlink"/>
-            <w:rFonts w:ascii="Times New Roman" w:hAnsi="Times New Roman" w:cs="Times New Roman"/>
-          </w:rPr>
-          <w:t xml:space="preserve">l., </w:t>
+          <w:t xml:space="preserve">Leopold et al., </w:t>
         </w:r>
         <w:r>
           <w:rPr>
@@ -914,21 +908,7 @@
             <w:rStyle w:val="Hyperlink"/>
             <w:rFonts w:ascii="Times New Roman" w:hAnsi="Times New Roman" w:cs="Times New Roman"/>
           </w:rPr>
-          <w:t xml:space="preserve"> et al. </w:t>
-        </w:r>
-        <w:r>
-          <w:rPr>
-            <w:rStyle w:val="Hyperlink"/>
-            <w:rFonts w:ascii="Times New Roman" w:hAnsi="Times New Roman" w:cs="Times New Roman"/>
-          </w:rPr>
-          <w:t>(</w:t>
-        </w:r>
-        <w:r>
-          <w:rPr>
-            <w:rStyle w:val="Hyperlink"/>
-            <w:rFonts w:ascii="Times New Roman" w:hAnsi="Times New Roman" w:cs="Times New Roman"/>
-          </w:rPr>
-          <w:t>2004)</w:t>
+          <w:t xml:space="preserve"> et al. (2004)</w:t>
         </w:r>
       </w:hyperlink>
       <w:r>
@@ -1040,19 +1020,7 @@
                           <w:rPr>
                             <w:rFonts w:ascii="Cambria Math" w:hAnsi="Cambria Math" w:cs="Times New Roman"/>
                           </w:rPr>
-                          <m:t>1</m:t>
-                        </m:r>
-                        <m:r>
-                          <w:rPr>
-                            <w:rFonts w:ascii="Cambria Math" w:hAnsi="Cambria Math" w:cs="Times New Roman"/>
-                          </w:rPr>
-                          <m:t>,</m:t>
-                        </m:r>
-                        <m:r>
-                          <w:rPr>
-                            <w:rFonts w:ascii="Cambria Math" w:hAnsi="Cambria Math" w:cs="Times New Roman"/>
-                          </w:rPr>
-                          <m:t>n</m:t>
+                          <m:t>1,n</m:t>
                         </m:r>
                       </m:sub>
                     </m:sSub>
@@ -1187,7 +1155,14 @@
         <w:rPr>
           <w:rFonts w:ascii="Times New Roman" w:eastAsiaTheme="minorEastAsia" w:hAnsi="Times New Roman" w:cs="Times New Roman"/>
         </w:rPr>
-        <w:t xml:space="preserve"> is the influence of parameter 1 on parameter n and </w:t>
+        <w:t xml:space="preserve"> is the </w:t>
+      </w:r>
+      <w:r>
+        <w:rPr>
+          <w:rFonts w:ascii="Times New Roman" w:eastAsiaTheme="minorEastAsia" w:hAnsi="Times New Roman" w:cs="Times New Roman"/>
+        </w:rPr>
+        <w:lastRenderedPageBreak/>
+        <w:t xml:space="preserve">influence of parameter 1 on parameter n and </w:t>
       </w:r>
       <m:oMath>
         <m:sSub>
@@ -1252,7 +1227,6 @@
         <w:rPr>
           <w:rFonts w:ascii="Times New Roman" w:eastAsiaTheme="minorEastAsia" w:hAnsi="Times New Roman" w:cs="Times New Roman"/>
         </w:rPr>
-        <w:lastRenderedPageBreak/>
         <w:tab/>
       </w:r>
     </w:p>
@@ -1408,13 +1382,7 @@
                       <w:rPr>
                         <w:rFonts w:ascii="Cambria Math" w:eastAsia="Cambria Math" w:hAnsi="Cambria Math" w:cs="Cambria Math"/>
                       </w:rPr>
-                      <m:t>Cause</m:t>
-                    </m:r>
-                    <m:r>
-                      <w:rPr>
-                        <w:rFonts w:ascii="Cambria Math" w:eastAsia="Cambria Math" w:hAnsi="Cambria Math" w:cs="Cambria Math"/>
-                      </w:rPr>
-                      <m:t xml:space="preserve"> </m:t>
+                      <m:t xml:space="preserve">Cause </m:t>
                     </m:r>
                     <m:nary>
                       <m:naryPr>
@@ -1508,13 +1476,7 @@
                           <w:rPr>
                             <w:rFonts w:ascii="Cambria Math" w:hAnsi="Cambria Math" w:cs="Times New Roman"/>
                           </w:rPr>
-                          <m:t>1,</m:t>
-                        </m:r>
-                        <m:r>
-                          <w:rPr>
-                            <w:rFonts w:ascii="Cambria Math" w:hAnsi="Cambria Math" w:cs="Times New Roman"/>
-                          </w:rPr>
-                          <m:t>2</m:t>
+                          <m:t>1,2</m:t>
                         </m:r>
                       </m:sub>
                     </m:sSub>
@@ -1548,13 +1510,7 @@
                           <w:rPr>
                             <w:rFonts w:ascii="Cambria Math" w:hAnsi="Cambria Math" w:cs="Times New Roman"/>
                           </w:rPr>
-                          <m:t>1,</m:t>
-                        </m:r>
-                        <m:r>
-                          <w:rPr>
-                            <w:rFonts w:ascii="Cambria Math" w:hAnsi="Cambria Math" w:cs="Times New Roman"/>
-                          </w:rPr>
-                          <m:t>3</m:t>
+                          <m:t>1,3</m:t>
                         </m:r>
                       </m:sub>
                     </m:sSub>
@@ -1706,19 +1662,7 @@
                           <w:rPr>
                             <w:rFonts w:ascii="Cambria Math" w:hAnsi="Cambria Math" w:cs="Times New Roman"/>
                           </w:rPr>
-                          <m:t>2</m:t>
-                        </m:r>
-                        <m:r>
-                          <w:rPr>
-                            <w:rFonts w:ascii="Cambria Math" w:hAnsi="Cambria Math" w:cs="Times New Roman"/>
-                          </w:rPr>
-                          <m:t>,</m:t>
-                        </m:r>
-                        <m:r>
-                          <w:rPr>
-                            <w:rFonts w:ascii="Cambria Math" w:hAnsi="Cambria Math" w:cs="Times New Roman"/>
-                          </w:rPr>
-                          <m:t>3</m:t>
+                          <m:t>2,3</m:t>
                         </m:r>
                       </m:sub>
                     </m:sSub>
@@ -1834,19 +1778,7 @@
                           <w:rPr>
                             <w:rFonts w:ascii="Cambria Math" w:hAnsi="Cambria Math" w:cs="Times New Roman"/>
                           </w:rPr>
-                          <m:t>3</m:t>
-                        </m:r>
-                        <m:r>
-                          <w:rPr>
-                            <w:rFonts w:ascii="Cambria Math" w:hAnsi="Cambria Math" w:cs="Times New Roman"/>
-                          </w:rPr>
-                          <m:t>,</m:t>
-                        </m:r>
-                        <m:r>
-                          <w:rPr>
-                            <w:rFonts w:ascii="Cambria Math" w:hAnsi="Cambria Math" w:cs="Times New Roman"/>
-                          </w:rPr>
-                          <m:t>1</m:t>
+                          <m:t>3,1</m:t>
                         </m:r>
                       </m:sub>
                     </m:sSub>
@@ -1880,13 +1812,7 @@
                           <w:rPr>
                             <w:rFonts w:ascii="Cambria Math" w:hAnsi="Cambria Math" w:cs="Times New Roman"/>
                           </w:rPr>
-                          <m:t>3</m:t>
-                        </m:r>
-                        <m:r>
-                          <w:rPr>
-                            <w:rFonts w:ascii="Cambria Math" w:hAnsi="Cambria Math" w:cs="Times New Roman"/>
-                          </w:rPr>
-                          <m:t>,2</m:t>
+                          <m:t>3,2</m:t>
                         </m:r>
                       </m:sub>
                     </m:sSub>
@@ -2313,21 +2239,7 @@
           <w:rStyle w:val="Hyperlink"/>
           <w:rFonts w:ascii="Times New Roman" w:eastAsiaTheme="minorEastAsia" w:hAnsi="Times New Roman" w:cs="Times New Roman"/>
         </w:rPr>
-        <w:t xml:space="preserve"> et al. (20</w:t>
-      </w:r>
-      <w:r>
-        <w:rPr>
-          <w:rStyle w:val="Hyperlink"/>
-          <w:rFonts w:ascii="Times New Roman" w:eastAsiaTheme="minorEastAsia" w:hAnsi="Times New Roman" w:cs="Times New Roman"/>
-        </w:rPr>
-        <w:t>0</w:t>
-      </w:r>
-      <w:r>
-        <w:rPr>
-          <w:rStyle w:val="Hyperlink"/>
-          <w:rFonts w:ascii="Times New Roman" w:eastAsiaTheme="minorEastAsia" w:hAnsi="Times New Roman" w:cs="Times New Roman"/>
-        </w:rPr>
-        <w:t>7)</w:t>
+        <w:t xml:space="preserve"> et al. (2007)</w:t>
       </w:r>
       <w:r>
         <w:rPr>
@@ -2339,13 +2251,7 @@
         <w:rPr>
           <w:rFonts w:ascii="Times New Roman" w:eastAsiaTheme="minorEastAsia" w:hAnsi="Times New Roman" w:cs="Times New Roman"/>
         </w:rPr>
-        <w:t>). A representative chart can then be created to visually classify each variable in the categories listed above</w:t>
-      </w:r>
-      <w:r>
-        <w:rPr>
-          <w:rFonts w:ascii="Times New Roman" w:eastAsiaTheme="minorEastAsia" w:hAnsi="Times New Roman" w:cs="Times New Roman"/>
-        </w:rPr>
-        <w:t>.</w:t>
+        <w:t>). A representative chart can then be created to visually classify each variable in the categories listed above.</w:t>
       </w:r>
     </w:p>
     <w:p>
@@ -2397,6 +2303,9 @@
     </w:p>
     <w:p>
       <w:pPr>
+        <w:pBdr>
+          <w:bottom w:val="single" w:sz="6" w:space="1" w:color="auto"/>
+        </w:pBdr>
         <w:rPr>
           <w:rFonts w:ascii="Times New Roman" w:eastAsiaTheme="minorEastAsia" w:hAnsi="Times New Roman" w:cs="Times New Roman"/>
           <w:b/>
@@ -2420,6 +2329,15 @@
       <w:pPr>
         <w:rPr>
           <w:rFonts w:ascii="Times New Roman" w:eastAsiaTheme="minorEastAsia" w:hAnsi="Times New Roman" w:cs="Times New Roman"/>
+          <w:b/>
+          <w:bCs/>
+        </w:rPr>
+      </w:pPr>
+    </w:p>
+    <w:p>
+      <w:pPr>
+        <w:rPr>
+          <w:rFonts w:ascii="Times New Roman" w:eastAsiaTheme="minorEastAsia" w:hAnsi="Times New Roman" w:cs="Times New Roman"/>
         </w:rPr>
       </w:pPr>
       <w:r>
@@ -2441,13 +2359,12 @@
         </w:rPr>
         <w:t>Let the basic equation for a linear line be</w:t>
       </w:r>
-    </w:p>
-    <w:p>
-      <w:pPr>
-        <w:rPr>
-          <w:rFonts w:ascii="Times New Roman" w:eastAsiaTheme="minorEastAsia" w:hAnsi="Times New Roman" w:cs="Times New Roman"/>
-        </w:rPr>
-      </w:pPr>
+      <w:r>
+        <w:rPr>
+          <w:rFonts w:ascii="Times New Roman" w:eastAsiaTheme="minorEastAsia" w:hAnsi="Times New Roman" w:cs="Times New Roman"/>
+        </w:rPr>
+        <w:t>:</w:t>
+      </w:r>
     </w:p>
     <w:p>
       <w:pPr>
@@ -2532,13 +2449,6 @@
     </w:p>
     <w:p>
       <w:pPr>
-        <w:rPr>
-          <w:rFonts w:ascii="Times New Roman" w:eastAsiaTheme="minorEastAsia" w:hAnsi="Times New Roman" w:cs="Times New Roman"/>
-        </w:rPr>
-      </w:pPr>
-    </w:p>
-    <w:p>
-      <w:pPr>
         <w:ind w:firstLine="720"/>
         <w:rPr>
           <w:rFonts w:ascii="Times New Roman" w:eastAsiaTheme="minorEastAsia" w:hAnsi="Times New Roman" w:cs="Times New Roman"/>
@@ -2548,6 +2458,7 @@
         <w:rPr>
           <w:rFonts w:ascii="Times New Roman" w:eastAsiaTheme="minorEastAsia" w:hAnsi="Times New Roman" w:cs="Times New Roman"/>
         </w:rPr>
+        <w:lastRenderedPageBreak/>
         <w:t>For an nth dimensional system of equations, we can form the system</w:t>
       </w:r>
     </w:p>
@@ -2990,13 +2901,6 @@
     </w:p>
     <w:p>
       <w:pPr>
-        <w:rPr>
-          <w:rFonts w:ascii="Times New Roman" w:eastAsiaTheme="minorEastAsia" w:hAnsi="Times New Roman" w:cs="Times New Roman"/>
-        </w:rPr>
-      </w:pPr>
-    </w:p>
-    <w:p>
-      <w:pPr>
         <w:ind w:firstLine="720"/>
         <w:rPr>
           <w:rFonts w:ascii="Times New Roman" w:eastAsiaTheme="minorEastAsia" w:hAnsi="Times New Roman" w:cs="Times New Roman"/>
@@ -3008,13 +2912,6 @@
         </w:rPr>
         <w:t>Which can be represented in matrix form by the following equations.</w:t>
       </w:r>
-    </w:p>
-    <w:p>
-      <w:pPr>
-        <w:rPr>
-          <w:rFonts w:ascii="Times New Roman" w:eastAsiaTheme="minorEastAsia" w:hAnsi="Times New Roman" w:cs="Times New Roman"/>
-        </w:rPr>
-      </w:pPr>
     </w:p>
     <w:p>
       <w:pPr>
@@ -3447,13 +3344,6 @@
     </w:p>
     <w:p>
       <w:pPr>
-        <w:rPr>
-          <w:rFonts w:ascii="Times New Roman" w:eastAsiaTheme="minorEastAsia" w:hAnsi="Times New Roman" w:cs="Times New Roman"/>
-        </w:rPr>
-      </w:pPr>
-    </w:p>
-    <w:p>
-      <w:pPr>
         <w:ind w:firstLine="720"/>
         <w:rPr>
           <w:rFonts w:ascii="Times New Roman" w:eastAsiaTheme="minorEastAsia" w:hAnsi="Times New Roman" w:cs="Times New Roman"/>
@@ -3620,13 +3510,7 @@
         <w:rPr>
           <w:rFonts w:ascii="Times New Roman" w:eastAsiaTheme="minorEastAsia" w:hAnsi="Times New Roman" w:cs="Times New Roman"/>
         </w:rPr>
-        <w:t xml:space="preserve">, and </w:t>
-      </w:r>
-      <w:r>
-        <w:rPr>
-          <w:rFonts w:ascii="Times New Roman" w:eastAsiaTheme="minorEastAsia" w:hAnsi="Times New Roman" w:cs="Times New Roman"/>
-        </w:rPr>
-        <w:t xml:space="preserve"> </w:t>
+        <w:t xml:space="preserve">, and  </w:t>
       </w:r>
       <m:oMath>
         <m:acc>
@@ -3711,13 +3595,7 @@
               <w:rPr>
                 <w:rFonts w:ascii="Cambria Math" w:eastAsiaTheme="minorEastAsia" w:hAnsi="Cambria Math" w:cs="Times New Roman"/>
               </w:rPr>
-              <m:t xml:space="preserve"> </m:t>
-            </m:r>
-            <m:r>
-              <w:rPr>
-                <w:rFonts w:ascii="Cambria Math" w:eastAsiaTheme="minorEastAsia" w:hAnsi="Cambria Math" w:cs="Times New Roman"/>
-              </w:rPr>
-              <m:t>x</m:t>
+              <m:t xml:space="preserve"> x</m:t>
             </m:r>
           </m:e>
           <m:sub>
@@ -3765,13 +3643,7 @@
           <w:rPr>
             <w:rFonts w:ascii="Cambria Math" w:eastAsiaTheme="minorEastAsia" w:hAnsi="Cambria Math" w:cs="Times New Roman"/>
           </w:rPr>
-          <m:t>⋯</m:t>
-        </m:r>
-        <m:r>
-          <w:rPr>
-            <w:rFonts w:ascii="Cambria Math" w:eastAsiaTheme="minorEastAsia" w:hAnsi="Cambria Math" w:cs="Times New Roman"/>
-          </w:rPr>
-          <m:t>≠</m:t>
+          <m:t>⋯≠</m:t>
         </m:r>
         <m:sSub>
           <m:sSubPr>
@@ -3795,13 +3667,7 @@
               <w:rPr>
                 <w:rFonts w:ascii="Cambria Math" w:eastAsiaTheme="minorEastAsia" w:hAnsi="Cambria Math" w:cs="Times New Roman"/>
               </w:rPr>
-              <m:t>n</m:t>
-            </m:r>
-            <m:r>
-              <w:rPr>
-                <w:rFonts w:ascii="Cambria Math" w:eastAsiaTheme="minorEastAsia" w:hAnsi="Cambria Math" w:cs="Times New Roman"/>
-              </w:rPr>
-              <m:t xml:space="preserve"> </m:t>
+              <m:t xml:space="preserve">n </m:t>
             </m:r>
           </m:sub>
         </m:sSub>
@@ -3894,7 +3760,86 @@
         <w:rPr>
           <w:rFonts w:ascii="Times New Roman" w:eastAsiaTheme="minorEastAsia" w:hAnsi="Times New Roman" w:cs="Times New Roman"/>
         </w:rPr>
-        <w:t xml:space="preserve"> onto the img(A) which yields the smallest possible deviation from the system solution. </w:t>
+        <w:t xml:space="preserve"> onto the img(A) which yields the smallest possible deviation from the system solution</w:t>
+      </w:r>
+      <w:r>
+        <w:rPr>
+          <w:rFonts w:ascii="Times New Roman" w:eastAsiaTheme="minorEastAsia" w:hAnsi="Times New Roman" w:cs="Times New Roman"/>
+        </w:rPr>
+        <w:t xml:space="preserve"> (</w:t>
+      </w:r>
+      <w:proofErr w:type="spellStart"/>
+      <w:r>
+        <w:rPr>
+          <w:rFonts w:ascii="Times New Roman" w:eastAsiaTheme="minorEastAsia" w:hAnsi="Times New Roman" w:cs="Times New Roman"/>
+        </w:rPr>
+        <w:fldChar w:fldCharType="begin"/>
+      </w:r>
+      <w:r>
+        <w:rPr>
+          <w:rFonts w:ascii="Times New Roman" w:eastAsiaTheme="minorEastAsia" w:hAnsi="Times New Roman" w:cs="Times New Roman"/>
+        </w:rPr>
+        <w:instrText>HYPERLINK  \l "Ref5"</w:instrText>
+      </w:r>
+      <w:r>
+        <w:rPr>
+          <w:rFonts w:ascii="Times New Roman" w:eastAsiaTheme="minorEastAsia" w:hAnsi="Times New Roman" w:cs="Times New Roman"/>
+        </w:rPr>
+      </w:r>
+      <w:r>
+        <w:rPr>
+          <w:rFonts w:ascii="Times New Roman" w:eastAsiaTheme="minorEastAsia" w:hAnsi="Times New Roman" w:cs="Times New Roman"/>
+        </w:rPr>
+        <w:fldChar w:fldCharType="separate"/>
+      </w:r>
+      <w:r>
+        <w:rPr>
+          <w:rStyle w:val="Hyperlink"/>
+          <w:rFonts w:ascii="Times New Roman" w:eastAsiaTheme="minorEastAsia" w:hAnsi="Times New Roman" w:cs="Times New Roman"/>
+        </w:rPr>
+        <w:t>Olver</w:t>
+      </w:r>
+      <w:proofErr w:type="spellEnd"/>
+      <w:r>
+        <w:rPr>
+          <w:rStyle w:val="Hyperlink"/>
+          <w:rFonts w:ascii="Times New Roman" w:eastAsiaTheme="minorEastAsia" w:hAnsi="Times New Roman" w:cs="Times New Roman"/>
+        </w:rPr>
+        <w:t xml:space="preserve">, </w:t>
+      </w:r>
+      <w:proofErr w:type="spellStart"/>
+      <w:r>
+        <w:rPr>
+          <w:rStyle w:val="Hyperlink"/>
+          <w:rFonts w:ascii="Times New Roman" w:eastAsiaTheme="minorEastAsia" w:hAnsi="Times New Roman" w:cs="Times New Roman"/>
+        </w:rPr>
+        <w:t>Chehrzad</w:t>
+      </w:r>
+      <w:proofErr w:type="spellEnd"/>
+      <w:r>
+        <w:rPr>
+          <w:rStyle w:val="Hyperlink"/>
+          <w:rFonts w:ascii="Times New Roman" w:eastAsiaTheme="minorEastAsia" w:hAnsi="Times New Roman" w:cs="Times New Roman"/>
+        </w:rPr>
+        <w:t xml:space="preserve"> (2018)</w:t>
+      </w:r>
+      <w:r>
+        <w:rPr>
+          <w:rFonts w:ascii="Times New Roman" w:eastAsiaTheme="minorEastAsia" w:hAnsi="Times New Roman" w:cs="Times New Roman"/>
+        </w:rPr>
+        <w:fldChar w:fldCharType="end"/>
+      </w:r>
+      <w:r>
+        <w:rPr>
+          <w:rFonts w:ascii="Times New Roman" w:eastAsiaTheme="minorEastAsia" w:hAnsi="Times New Roman" w:cs="Times New Roman"/>
+        </w:rPr>
+        <w:t>)</w:t>
+      </w:r>
+      <w:r>
+        <w:rPr>
+          <w:rFonts w:ascii="Times New Roman" w:eastAsiaTheme="minorEastAsia" w:hAnsi="Times New Roman" w:cs="Times New Roman"/>
+        </w:rPr>
+        <w:t xml:space="preserve">. </w:t>
       </w:r>
       <w:r>
         <w:rPr>
@@ -3929,14 +3874,6 @@
         </w:rPr>
         <w:t xml:space="preserve"> be represented as</w:t>
       </w:r>
-    </w:p>
-    <w:p>
-      <w:pPr>
-        <w:ind w:firstLine="720"/>
-        <w:rPr>
-          <w:rFonts w:ascii="Times New Roman" w:eastAsiaTheme="minorEastAsia" w:hAnsi="Times New Roman" w:cs="Times New Roman"/>
-        </w:rPr>
-      </w:pPr>
     </w:p>
     <w:p>
       <w:pPr>
@@ -4100,14 +4037,6 @@
           <w:rFonts w:ascii="Times New Roman" w:eastAsiaTheme="minorEastAsia" w:hAnsi="Times New Roman" w:cs="Times New Roman"/>
         </w:rPr>
       </w:pPr>
-    </w:p>
-    <w:p>
-      <w:pPr>
-        <w:ind w:firstLine="720"/>
-        <w:rPr>
-          <w:rFonts w:ascii="Times New Roman" w:eastAsiaTheme="minorEastAsia" w:hAnsi="Times New Roman" w:cs="Times New Roman"/>
-        </w:rPr>
-      </w:pPr>
       <w:r>
         <w:rPr>
           <w:rFonts w:ascii="Times New Roman" w:eastAsiaTheme="minorEastAsia" w:hAnsi="Times New Roman" w:cs="Times New Roman"/>
@@ -4205,13 +4134,7 @@
           <w:rPr>
             <w:rFonts w:ascii="Cambria Math" w:eastAsiaTheme="minorEastAsia" w:hAnsi="Cambria Math" w:cs="Times New Roman"/>
           </w:rPr>
-          <m:t>∈</m:t>
-        </m:r>
-        <m:r>
-          <w:rPr>
-            <w:rFonts w:ascii="Cambria Math" w:eastAsiaTheme="minorEastAsia" w:hAnsi="Cambria Math" w:cs="Times New Roman"/>
-          </w:rPr>
-          <m:t>img</m:t>
+          <m:t>∈img</m:t>
         </m:r>
         <m:d>
           <m:dPr>
@@ -4347,7 +4270,74 @@
         <w:rPr>
           <w:rFonts w:ascii="Times New Roman" w:eastAsiaTheme="minorEastAsia" w:hAnsi="Times New Roman" w:cs="Times New Roman"/>
         </w:rPr>
-        <w:t xml:space="preserve"> perpendicular to the img(A). Using the idea of complimentary subspaces, we can then conclude that the quantity </w:t>
+        <w:t xml:space="preserve"> perpendicular to the img(A). </w:t>
+      </w:r>
+      <w:r>
+        <w:rPr>
+          <w:rFonts w:ascii="Times New Roman" w:eastAsiaTheme="minorEastAsia" w:hAnsi="Times New Roman" w:cs="Times New Roman"/>
+        </w:rPr>
+        <w:t xml:space="preserve">Since the img(A) and the </w:t>
+      </w:r>
+      <m:oMath>
+        <m:r>
+          <m:rPr>
+            <m:sty m:val="p"/>
+          </m:rPr>
+          <w:rPr>
+            <w:rFonts w:ascii="Cambria Math" w:eastAsiaTheme="minorEastAsia" w:hAnsi="Cambria Math" w:cs="Times New Roman"/>
+          </w:rPr>
+          <m:t>ker⁡</m:t>
+        </m:r>
+        <m:r>
+          <w:rPr>
+            <w:rFonts w:ascii="Cambria Math" w:eastAsiaTheme="minorEastAsia" w:hAnsi="Cambria Math" w:cs="Times New Roman"/>
+          </w:rPr>
+          <m:t>(</m:t>
+        </m:r>
+        <m:sSup>
+          <m:sSupPr>
+            <m:ctrlPr>
+              <w:rPr>
+                <w:rFonts w:ascii="Cambria Math" w:eastAsiaTheme="minorEastAsia" w:hAnsi="Cambria Math" w:cs="Times New Roman"/>
+                <w:i/>
+              </w:rPr>
+            </m:ctrlPr>
+          </m:sSupPr>
+          <m:e>
+            <m:r>
+              <w:rPr>
+                <w:rFonts w:ascii="Cambria Math" w:eastAsiaTheme="minorEastAsia" w:hAnsi="Cambria Math" w:cs="Times New Roman"/>
+              </w:rPr>
+              <m:t>A</m:t>
+            </m:r>
+          </m:e>
+          <m:sup>
+            <m:r>
+              <w:rPr>
+                <w:rFonts w:ascii="Cambria Math" w:eastAsiaTheme="minorEastAsia" w:hAnsi="Cambria Math" w:cs="Times New Roman"/>
+              </w:rPr>
+              <m:t>T</m:t>
+            </m:r>
+          </m:sup>
+        </m:sSup>
+        <m:r>
+          <w:rPr>
+            <w:rFonts w:ascii="Cambria Math" w:eastAsiaTheme="minorEastAsia" w:hAnsi="Cambria Math" w:cs="Times New Roman"/>
+          </w:rPr>
+          <m:t>)</m:t>
+        </m:r>
+      </m:oMath>
+      <w:r>
+        <w:rPr>
+          <w:rFonts w:ascii="Times New Roman" w:eastAsiaTheme="minorEastAsia" w:hAnsi="Times New Roman" w:cs="Times New Roman"/>
+        </w:rPr>
+        <w:t xml:space="preserve"> are </w:t>
+      </w:r>
+      <w:r>
+        <w:rPr>
+          <w:rFonts w:ascii="Times New Roman" w:eastAsiaTheme="minorEastAsia" w:hAnsi="Times New Roman" w:cs="Times New Roman"/>
+        </w:rPr>
+        <w:t xml:space="preserve">complimentary subspaces, we can then conclude that the quantity </w:t>
       </w:r>
       <m:oMath>
         <m:r>
@@ -4652,14 +4642,6 @@
         </w:rPr>
         <w:t>.</w:t>
       </w:r>
-    </w:p>
-    <w:p>
-      <w:pPr>
-        <w:ind w:firstLine="720"/>
-        <w:rPr>
-          <w:rFonts w:ascii="Times New Roman" w:eastAsiaTheme="minorEastAsia" w:hAnsi="Times New Roman" w:cs="Times New Roman"/>
-        </w:rPr>
-      </w:pPr>
     </w:p>
     <w:p>
       <w:pPr>
@@ -4757,13 +4739,7 @@
             <w:rPr>
               <w:rFonts w:ascii="Cambria Math" w:eastAsiaTheme="minorEastAsia" w:hAnsi="Cambria Math" w:cs="Times New Roman"/>
             </w:rPr>
-            <m:t>∙</m:t>
-          </m:r>
-          <m:r>
-            <w:rPr>
-              <w:rFonts w:ascii="Cambria Math" w:eastAsiaTheme="minorEastAsia" w:hAnsi="Cambria Math" w:cs="Times New Roman"/>
-            </w:rPr>
-            <m:t>A∙</m:t>
+            <m:t>∙A∙</m:t>
           </m:r>
           <m:acc>
             <m:accPr>
@@ -4794,14 +4770,6 @@
           <w:rFonts w:ascii="Times New Roman" w:eastAsiaTheme="minorEastAsia" w:hAnsi="Times New Roman" w:cs="Times New Roman"/>
         </w:rPr>
       </w:pPr>
-    </w:p>
-    <w:p>
-      <w:pPr>
-        <w:ind w:firstLine="720"/>
-        <w:rPr>
-          <w:rFonts w:ascii="Times New Roman" w:eastAsiaTheme="minorEastAsia" w:hAnsi="Times New Roman" w:cs="Times New Roman"/>
-        </w:rPr>
-      </w:pPr>
       <w:r>
         <w:rPr>
           <w:rFonts w:ascii="Times New Roman" w:eastAsiaTheme="minorEastAsia" w:hAnsi="Times New Roman" w:cs="Times New Roman"/>
@@ -4926,21 +4894,7 @@
           <w:rStyle w:val="Hyperlink"/>
           <w:rFonts w:ascii="Times New Roman" w:eastAsiaTheme="minorEastAsia" w:hAnsi="Times New Roman" w:cs="Times New Roman"/>
         </w:rPr>
-        <w:t xml:space="preserve"> (</w:t>
-      </w:r>
-      <w:r>
-        <w:rPr>
-          <w:rStyle w:val="Hyperlink"/>
-          <w:rFonts w:ascii="Times New Roman" w:eastAsiaTheme="minorEastAsia" w:hAnsi="Times New Roman" w:cs="Times New Roman"/>
-        </w:rPr>
-        <w:t>2</w:t>
-      </w:r>
-      <w:r>
-        <w:rPr>
-          <w:rStyle w:val="Hyperlink"/>
-          <w:rFonts w:ascii="Times New Roman" w:eastAsiaTheme="minorEastAsia" w:hAnsi="Times New Roman" w:cs="Times New Roman"/>
-        </w:rPr>
-        <w:t>018)</w:t>
+        <w:t xml:space="preserve"> (2018)</w:t>
       </w:r>
       <w:r>
         <w:rPr>
@@ -4960,14 +4914,6 @@
         </w:rPr>
         <w:t>and thus we can rearrange the above equation to get</w:t>
       </w:r>
-    </w:p>
-    <w:p>
-      <w:pPr>
-        <w:ind w:firstLine="720"/>
-        <w:rPr>
-          <w:rFonts w:ascii="Times New Roman" w:eastAsiaTheme="minorEastAsia" w:hAnsi="Times New Roman" w:cs="Times New Roman"/>
-        </w:rPr>
-      </w:pPr>
     </w:p>
     <w:p>
       <w:pPr>
@@ -4982,7 +4928,6 @@
             <w:rPr>
               <w:rFonts w:ascii="Cambria Math" w:eastAsiaTheme="minorEastAsia" w:hAnsi="Cambria Math" w:cs="Times New Roman"/>
             </w:rPr>
-            <w:lastRenderedPageBreak/>
             <m:t>A∙</m:t>
           </m:r>
           <m:sSup>
@@ -5063,13 +5008,7 @@
                 <w:rPr>
                   <w:rFonts w:ascii="Cambria Math" w:eastAsiaTheme="minorEastAsia" w:hAnsi="Cambria Math" w:cs="Times New Roman"/>
                 </w:rPr>
-                <m:t>∙</m:t>
-              </m:r>
-              <m:r>
-                <w:rPr>
-                  <w:rFonts w:ascii="Cambria Math" w:eastAsiaTheme="minorEastAsia" w:hAnsi="Cambria Math" w:cs="Times New Roman"/>
-                </w:rPr>
-                <m:t>A</m:t>
+                <m:t>∙A</m:t>
               </m:r>
             </m:e>
             <m:sup>
@@ -5186,14 +5125,6 @@
           <w:rFonts w:ascii="Times New Roman" w:eastAsiaTheme="minorEastAsia" w:hAnsi="Times New Roman" w:cs="Times New Roman"/>
         </w:rPr>
       </w:pPr>
-    </w:p>
-    <w:p>
-      <w:pPr>
-        <w:ind w:firstLine="720"/>
-        <w:rPr>
-          <w:rFonts w:ascii="Times New Roman" w:eastAsiaTheme="minorEastAsia" w:hAnsi="Times New Roman" w:cs="Times New Roman"/>
-        </w:rPr>
-      </w:pPr>
       <w:r>
         <w:rPr>
           <w:rFonts w:ascii="Times New Roman" w:eastAsiaTheme="minorEastAsia" w:hAnsi="Times New Roman" w:cs="Times New Roman"/>
@@ -5450,6 +5381,941 @@
     </w:p>
     <w:p>
       <w:pPr>
+        <w:ind w:firstLine="720"/>
+        <w:rPr>
+          <w:rFonts w:ascii="Times New Roman" w:eastAsiaTheme="minorEastAsia" w:hAnsi="Times New Roman" w:cs="Times New Roman"/>
+        </w:rPr>
+      </w:pPr>
+      <w:r>
+        <w:rPr>
+          <w:rFonts w:ascii="Times New Roman" w:eastAsiaTheme="minorEastAsia" w:hAnsi="Times New Roman" w:cs="Times New Roman"/>
+        </w:rPr>
+        <w:t xml:space="preserve">Computationally, this method can induce large amounts of </w:t>
+      </w:r>
+      <w:proofErr w:type="gramStart"/>
+      <w:r>
+        <w:rPr>
+          <w:rFonts w:ascii="Times New Roman" w:eastAsiaTheme="minorEastAsia" w:hAnsi="Times New Roman" w:cs="Times New Roman"/>
+        </w:rPr>
+        <w:t>floating point</w:t>
+      </w:r>
+      <w:proofErr w:type="gramEnd"/>
+      <w:r>
+        <w:rPr>
+          <w:rFonts w:ascii="Times New Roman" w:eastAsiaTheme="minorEastAsia" w:hAnsi="Times New Roman" w:cs="Times New Roman"/>
+        </w:rPr>
+        <w:t xml:space="preserve"> error especially since the condition number of </w:t>
+      </w:r>
+      <m:oMath>
+        <m:sSup>
+          <m:sSupPr>
+            <m:ctrlPr>
+              <w:rPr>
+                <w:rFonts w:ascii="Cambria Math" w:eastAsiaTheme="minorEastAsia" w:hAnsi="Cambria Math" w:cs="Times New Roman"/>
+                <w:i/>
+              </w:rPr>
+            </m:ctrlPr>
+          </m:sSupPr>
+          <m:e>
+            <m:r>
+              <w:rPr>
+                <w:rFonts w:ascii="Cambria Math" w:eastAsiaTheme="minorEastAsia" w:hAnsi="Cambria Math" w:cs="Times New Roman"/>
+              </w:rPr>
+              <m:t>A</m:t>
+            </m:r>
+          </m:e>
+          <m:sup>
+            <m:r>
+              <w:rPr>
+                <w:rFonts w:ascii="Cambria Math" w:eastAsiaTheme="minorEastAsia" w:hAnsi="Cambria Math" w:cs="Times New Roman"/>
+              </w:rPr>
+              <m:t>T</m:t>
+            </m:r>
+          </m:sup>
+        </m:sSup>
+        <m:r>
+          <w:rPr>
+            <w:rFonts w:ascii="Cambria Math" w:eastAsiaTheme="minorEastAsia" w:hAnsi="Cambria Math" w:cs="Times New Roman"/>
+          </w:rPr>
+          <m:t>∙A</m:t>
+        </m:r>
+      </m:oMath>
+      <w:r>
+        <w:rPr>
+          <w:rFonts w:ascii="Times New Roman" w:eastAsiaTheme="minorEastAsia" w:hAnsi="Times New Roman" w:cs="Times New Roman"/>
+        </w:rPr>
+        <w:t xml:space="preserve"> will be the condition number of A squared. Because of this </w:t>
+      </w:r>
+      <w:r>
+        <w:rPr>
+          <w:rFonts w:ascii="Times New Roman" w:eastAsiaTheme="minorEastAsia" w:hAnsi="Times New Roman" w:cs="Times New Roman"/>
+        </w:rPr>
+        <w:lastRenderedPageBreak/>
+        <w:t>computational limit, we may choose to create an orthogonal basis for A using QR factorization such that</w:t>
+      </w:r>
+      <w:r>
+        <w:rPr>
+          <w:rFonts w:ascii="Times New Roman" w:eastAsiaTheme="minorEastAsia" w:hAnsi="Times New Roman" w:cs="Times New Roman"/>
+        </w:rPr>
+        <w:t xml:space="preserve"> Q forms an orthonormal basis on </w:t>
+      </w:r>
+      <m:oMath>
+        <m:sSup>
+          <m:sSupPr>
+            <m:ctrlPr>
+              <w:rPr>
+                <w:rFonts w:ascii="Cambria Math" w:eastAsiaTheme="minorEastAsia" w:hAnsi="Cambria Math" w:cs="Times New Roman"/>
+                <w:i/>
+              </w:rPr>
+            </m:ctrlPr>
+          </m:sSupPr>
+          <m:e>
+            <m:r>
+              <m:rPr>
+                <m:scr m:val="double-struck"/>
+              </m:rPr>
+              <w:rPr>
+                <w:rFonts w:ascii="Cambria Math" w:eastAsiaTheme="minorEastAsia" w:hAnsi="Cambria Math" w:cs="Times New Roman"/>
+              </w:rPr>
+              <m:t>M</m:t>
+            </m:r>
+          </m:e>
+          <m:sup>
+            <m:r>
+              <w:rPr>
+                <w:rFonts w:ascii="Cambria Math" w:eastAsiaTheme="minorEastAsia" w:hAnsi="Cambria Math" w:cs="Times New Roman"/>
+              </w:rPr>
+              <m:t>nx2</m:t>
+            </m:r>
+          </m:sup>
+        </m:sSup>
+      </m:oMath>
+      <w:r>
+        <w:rPr>
+          <w:rFonts w:ascii="Times New Roman" w:eastAsiaTheme="minorEastAsia" w:hAnsi="Times New Roman" w:cs="Times New Roman"/>
+        </w:rPr>
+        <w:t>.</w:t>
+      </w:r>
+    </w:p>
+    <w:p>
+      <w:pPr>
+        <w:ind w:firstLine="720"/>
+        <w:rPr>
+          <w:rFonts w:ascii="Times New Roman" w:eastAsiaTheme="minorEastAsia" w:hAnsi="Times New Roman" w:cs="Times New Roman"/>
+        </w:rPr>
+      </w:pPr>
+    </w:p>
+    <w:p>
+      <w:pPr>
+        <w:ind w:firstLine="720"/>
+        <w:rPr>
+          <w:rFonts w:ascii="Times New Roman" w:eastAsiaTheme="minorEastAsia" w:hAnsi="Times New Roman" w:cs="Times New Roman"/>
+        </w:rPr>
+      </w:pPr>
+      <m:oMathPara>
+        <m:oMath>
+          <m:sSup>
+            <m:sSupPr>
+              <m:ctrlPr>
+                <w:rPr>
+                  <w:rFonts w:ascii="Cambria Math" w:eastAsiaTheme="minorEastAsia" w:hAnsi="Cambria Math" w:cs="Times New Roman"/>
+                  <w:i/>
+                </w:rPr>
+              </m:ctrlPr>
+            </m:sSupPr>
+            <m:e>
+              <m:r>
+                <w:rPr>
+                  <w:rFonts w:ascii="Cambria Math" w:eastAsiaTheme="minorEastAsia" w:hAnsi="Cambria Math" w:cs="Times New Roman"/>
+                </w:rPr>
+                <m:t>(Q∙R)</m:t>
+              </m:r>
+            </m:e>
+            <m:sup>
+              <m:r>
+                <w:rPr>
+                  <w:rFonts w:ascii="Cambria Math" w:eastAsiaTheme="minorEastAsia" w:hAnsi="Cambria Math" w:cs="Times New Roman"/>
+                </w:rPr>
+                <m:t>T</m:t>
+              </m:r>
+            </m:sup>
+          </m:sSup>
+          <m:r>
+            <w:rPr>
+              <w:rFonts w:ascii="Cambria Math" w:eastAsiaTheme="minorEastAsia" w:hAnsi="Cambria Math" w:cs="Times New Roman"/>
+            </w:rPr>
+            <m:t>∙</m:t>
+          </m:r>
+          <m:acc>
+            <m:accPr>
+              <m:chr m:val="⃑"/>
+              <m:ctrlPr>
+                <w:rPr>
+                  <w:rFonts w:ascii="Cambria Math" w:eastAsiaTheme="minorEastAsia" w:hAnsi="Cambria Math" w:cs="Times New Roman"/>
+                  <w:i/>
+                </w:rPr>
+              </m:ctrlPr>
+            </m:accPr>
+            <m:e>
+              <m:r>
+                <w:rPr>
+                  <w:rFonts w:ascii="Cambria Math" w:eastAsiaTheme="minorEastAsia" w:hAnsi="Cambria Math" w:cs="Times New Roman"/>
+                </w:rPr>
+                <m:t>b</m:t>
+              </m:r>
+            </m:e>
+          </m:acc>
+          <m:r>
+            <w:rPr>
+              <w:rFonts w:ascii="Cambria Math" w:eastAsiaTheme="minorEastAsia" w:hAnsi="Cambria Math" w:cs="Times New Roman"/>
+            </w:rPr>
+            <m:t>=</m:t>
+          </m:r>
+          <m:sSup>
+            <m:sSupPr>
+              <m:ctrlPr>
+                <w:rPr>
+                  <w:rFonts w:ascii="Cambria Math" w:eastAsiaTheme="minorEastAsia" w:hAnsi="Cambria Math" w:cs="Times New Roman"/>
+                  <w:i/>
+                </w:rPr>
+              </m:ctrlPr>
+            </m:sSupPr>
+            <m:e>
+              <m:r>
+                <w:rPr>
+                  <w:rFonts w:ascii="Cambria Math" w:eastAsiaTheme="minorEastAsia" w:hAnsi="Cambria Math" w:cs="Times New Roman"/>
+                </w:rPr>
+                <m:t>(Q∙R)</m:t>
+              </m:r>
+            </m:e>
+            <m:sup>
+              <m:r>
+                <w:rPr>
+                  <w:rFonts w:ascii="Cambria Math" w:eastAsiaTheme="minorEastAsia" w:hAnsi="Cambria Math" w:cs="Times New Roman"/>
+                </w:rPr>
+                <m:t>T</m:t>
+              </m:r>
+            </m:sup>
+          </m:sSup>
+          <m:r>
+            <w:rPr>
+              <w:rFonts w:ascii="Cambria Math" w:eastAsiaTheme="minorEastAsia" w:hAnsi="Cambria Math" w:cs="Times New Roman"/>
+            </w:rPr>
+            <m:t>∙</m:t>
+          </m:r>
+          <m:r>
+            <w:rPr>
+              <w:rFonts w:ascii="Cambria Math" w:eastAsiaTheme="minorEastAsia" w:hAnsi="Cambria Math" w:cs="Times New Roman"/>
+            </w:rPr>
+            <m:t>Q∙R</m:t>
+          </m:r>
+          <m:r>
+            <w:rPr>
+              <w:rFonts w:ascii="Cambria Math" w:eastAsiaTheme="minorEastAsia" w:hAnsi="Cambria Math" w:cs="Times New Roman"/>
+            </w:rPr>
+            <m:t>∙</m:t>
+          </m:r>
+          <m:acc>
+            <m:accPr>
+              <m:chr m:val="⃑"/>
+              <m:ctrlPr>
+                <w:rPr>
+                  <w:rFonts w:ascii="Cambria Math" w:eastAsiaTheme="minorEastAsia" w:hAnsi="Cambria Math" w:cs="Times New Roman"/>
+                  <w:i/>
+                </w:rPr>
+              </m:ctrlPr>
+            </m:accPr>
+            <m:e>
+              <m:r>
+                <w:rPr>
+                  <w:rFonts w:ascii="Cambria Math" w:eastAsiaTheme="minorEastAsia" w:hAnsi="Cambria Math" w:cs="Times New Roman"/>
+                </w:rPr>
+                <m:t>x</m:t>
+              </m:r>
+            </m:e>
+          </m:acc>
+        </m:oMath>
+      </m:oMathPara>
+    </w:p>
+    <w:p>
+      <w:pPr>
+        <w:ind w:firstLine="720"/>
+        <w:rPr>
+          <w:rFonts w:ascii="Times New Roman" w:eastAsiaTheme="minorEastAsia" w:hAnsi="Times New Roman" w:cs="Times New Roman"/>
+        </w:rPr>
+      </w:pPr>
+      <w:r>
+        <w:rPr>
+          <w:rFonts w:ascii="Times New Roman" w:eastAsiaTheme="minorEastAsia" w:hAnsi="Times New Roman" w:cs="Times New Roman"/>
+        </w:rPr>
+        <w:t xml:space="preserve">And thus </w:t>
+      </w:r>
+    </w:p>
+    <w:p>
+      <w:pPr>
+        <w:ind w:firstLine="720"/>
+        <w:rPr>
+          <w:rFonts w:ascii="Times New Roman" w:eastAsiaTheme="minorEastAsia" w:hAnsi="Times New Roman" w:cs="Times New Roman"/>
+        </w:rPr>
+      </w:pPr>
+    </w:p>
+    <w:p>
+      <w:pPr>
+        <w:ind w:firstLine="720"/>
+        <w:rPr>
+          <w:rFonts w:ascii="Times New Roman" w:eastAsiaTheme="minorEastAsia" w:hAnsi="Times New Roman" w:cs="Times New Roman"/>
+        </w:rPr>
+      </w:pPr>
+      <m:oMathPara>
+        <m:oMath>
+          <m:r>
+            <w:rPr>
+              <w:rFonts w:ascii="Cambria Math" w:eastAsiaTheme="minorEastAsia" w:hAnsi="Cambria Math" w:cs="Times New Roman"/>
+            </w:rPr>
+            <m:t>Q∙R∙</m:t>
+          </m:r>
+          <m:sSup>
+            <m:sSupPr>
+              <m:ctrlPr>
+                <w:rPr>
+                  <w:rFonts w:ascii="Cambria Math" w:eastAsiaTheme="minorEastAsia" w:hAnsi="Cambria Math" w:cs="Times New Roman"/>
+                  <w:i/>
+                </w:rPr>
+              </m:ctrlPr>
+            </m:sSupPr>
+            <m:e>
+              <m:sSup>
+                <m:sSupPr>
+                  <m:ctrlPr>
+                    <w:rPr>
+                      <w:rFonts w:ascii="Cambria Math" w:eastAsiaTheme="minorEastAsia" w:hAnsi="Cambria Math" w:cs="Times New Roman"/>
+                      <w:i/>
+                    </w:rPr>
+                  </m:ctrlPr>
+                </m:sSupPr>
+                <m:e>
+                  <m:d>
+                    <m:dPr>
+                      <m:ctrlPr>
+                        <w:rPr>
+                          <w:rFonts w:ascii="Cambria Math" w:eastAsiaTheme="minorEastAsia" w:hAnsi="Cambria Math" w:cs="Times New Roman"/>
+                          <w:i/>
+                        </w:rPr>
+                      </m:ctrlPr>
+                    </m:dPr>
+                    <m:e>
+                      <m:sSup>
+                        <m:sSupPr>
+                          <m:ctrlPr>
+                            <w:rPr>
+                              <w:rFonts w:ascii="Cambria Math" w:eastAsiaTheme="minorEastAsia" w:hAnsi="Cambria Math" w:cs="Times New Roman"/>
+                              <w:i/>
+                            </w:rPr>
+                          </m:ctrlPr>
+                        </m:sSupPr>
+                        <m:e>
+                          <m:d>
+                            <m:dPr>
+                              <m:ctrlPr>
+                                <w:rPr>
+                                  <w:rFonts w:ascii="Cambria Math" w:eastAsiaTheme="minorEastAsia" w:hAnsi="Cambria Math" w:cs="Times New Roman"/>
+                                  <w:i/>
+                                </w:rPr>
+                              </m:ctrlPr>
+                            </m:dPr>
+                            <m:e>
+                              <m:r>
+                                <w:rPr>
+                                  <w:rFonts w:ascii="Cambria Math" w:eastAsiaTheme="minorEastAsia" w:hAnsi="Cambria Math" w:cs="Times New Roman"/>
+                                </w:rPr>
+                                <m:t>Q∙R</m:t>
+                              </m:r>
+                            </m:e>
+                          </m:d>
+                        </m:e>
+                        <m:sup>
+                          <m:r>
+                            <w:rPr>
+                              <w:rFonts w:ascii="Cambria Math" w:eastAsiaTheme="minorEastAsia" w:hAnsi="Cambria Math" w:cs="Times New Roman"/>
+                            </w:rPr>
+                            <m:t>T</m:t>
+                          </m:r>
+                        </m:sup>
+                      </m:sSup>
+                      <m:r>
+                        <w:rPr>
+                          <w:rFonts w:ascii="Cambria Math" w:eastAsiaTheme="minorEastAsia" w:hAnsi="Cambria Math" w:cs="Times New Roman"/>
+                        </w:rPr>
+                        <m:t>∙</m:t>
+                      </m:r>
+                      <m:d>
+                        <m:dPr>
+                          <m:ctrlPr>
+                            <w:rPr>
+                              <w:rFonts w:ascii="Cambria Math" w:eastAsiaTheme="minorEastAsia" w:hAnsi="Cambria Math" w:cs="Times New Roman"/>
+                              <w:i/>
+                            </w:rPr>
+                          </m:ctrlPr>
+                        </m:dPr>
+                        <m:e>
+                          <m:r>
+                            <w:rPr>
+                              <w:rFonts w:ascii="Cambria Math" w:eastAsiaTheme="minorEastAsia" w:hAnsi="Cambria Math" w:cs="Times New Roman"/>
+                            </w:rPr>
+                            <m:t>Q∙R</m:t>
+                          </m:r>
+                        </m:e>
+                      </m:d>
+                    </m:e>
+                  </m:d>
+                </m:e>
+                <m:sup>
+                  <m:r>
+                    <w:rPr>
+                      <w:rFonts w:ascii="Cambria Math" w:eastAsiaTheme="minorEastAsia" w:hAnsi="Cambria Math" w:cs="Times New Roman"/>
+                    </w:rPr>
+                    <m:t>-1</m:t>
+                  </m:r>
+                </m:sup>
+              </m:sSup>
+              <m:r>
+                <w:rPr>
+                  <w:rFonts w:ascii="Cambria Math" w:eastAsiaTheme="minorEastAsia" w:hAnsi="Cambria Math" w:cs="Times New Roman"/>
+                </w:rPr>
+                <m:t>∙</m:t>
+              </m:r>
+              <m:d>
+                <m:dPr>
+                  <m:ctrlPr>
+                    <w:rPr>
+                      <w:rFonts w:ascii="Cambria Math" w:eastAsiaTheme="minorEastAsia" w:hAnsi="Cambria Math" w:cs="Times New Roman"/>
+                      <w:i/>
+                    </w:rPr>
+                  </m:ctrlPr>
+                </m:dPr>
+                <m:e>
+                  <m:r>
+                    <w:rPr>
+                      <w:rFonts w:ascii="Cambria Math" w:eastAsiaTheme="minorEastAsia" w:hAnsi="Cambria Math" w:cs="Times New Roman"/>
+                    </w:rPr>
+                    <m:t>Q∙R</m:t>
+                  </m:r>
+                </m:e>
+              </m:d>
+            </m:e>
+            <m:sup>
+              <m:r>
+                <w:rPr>
+                  <w:rFonts w:ascii="Cambria Math" w:eastAsiaTheme="minorEastAsia" w:hAnsi="Cambria Math" w:cs="Times New Roman"/>
+                </w:rPr>
+                <m:t>T</m:t>
+              </m:r>
+            </m:sup>
+          </m:sSup>
+          <m:r>
+            <w:rPr>
+              <w:rFonts w:ascii="Cambria Math" w:eastAsiaTheme="minorEastAsia" w:hAnsi="Cambria Math" w:cs="Times New Roman"/>
+            </w:rPr>
+            <m:t>∙</m:t>
+          </m:r>
+          <m:acc>
+            <m:accPr>
+              <m:chr m:val="⃑"/>
+              <m:ctrlPr>
+                <w:rPr>
+                  <w:rFonts w:ascii="Cambria Math" w:eastAsiaTheme="minorEastAsia" w:hAnsi="Cambria Math" w:cs="Times New Roman"/>
+                  <w:i/>
+                </w:rPr>
+              </m:ctrlPr>
+            </m:accPr>
+            <m:e>
+              <m:r>
+                <w:rPr>
+                  <w:rFonts w:ascii="Cambria Math" w:eastAsiaTheme="minorEastAsia" w:hAnsi="Cambria Math" w:cs="Times New Roman"/>
+                </w:rPr>
+                <m:t>b</m:t>
+              </m:r>
+            </m:e>
+          </m:acc>
+          <m:r>
+            <w:rPr>
+              <w:rFonts w:ascii="Cambria Math" w:eastAsiaTheme="minorEastAsia" w:hAnsi="Cambria Math" w:cs="Times New Roman"/>
+            </w:rPr>
+            <m:t>=</m:t>
+          </m:r>
+          <m:r>
+            <w:rPr>
+              <w:rFonts w:ascii="Cambria Math" w:eastAsiaTheme="minorEastAsia" w:hAnsi="Cambria Math" w:cs="Times New Roman"/>
+            </w:rPr>
+            <m:t>(</m:t>
+          </m:r>
+          <m:r>
+            <w:rPr>
+              <w:rFonts w:ascii="Cambria Math" w:eastAsiaTheme="minorEastAsia" w:hAnsi="Cambria Math" w:cs="Times New Roman"/>
+            </w:rPr>
+            <m:t>Q∙R</m:t>
+          </m:r>
+          <m:r>
+            <w:rPr>
+              <w:rFonts w:ascii="Cambria Math" w:eastAsiaTheme="minorEastAsia" w:hAnsi="Cambria Math" w:cs="Times New Roman"/>
+            </w:rPr>
+            <m:t>)</m:t>
+          </m:r>
+          <m:r>
+            <w:rPr>
+              <w:rFonts w:ascii="Cambria Math" w:eastAsiaTheme="minorEastAsia" w:hAnsi="Cambria Math" w:cs="Times New Roman"/>
+            </w:rPr>
+            <m:t>∙</m:t>
+          </m:r>
+          <m:acc>
+            <m:accPr>
+              <m:chr m:val="⃑"/>
+              <m:ctrlPr>
+                <w:rPr>
+                  <w:rFonts w:ascii="Cambria Math" w:eastAsiaTheme="minorEastAsia" w:hAnsi="Cambria Math" w:cs="Times New Roman"/>
+                  <w:i/>
+                </w:rPr>
+              </m:ctrlPr>
+            </m:accPr>
+            <m:e>
+              <m:r>
+                <w:rPr>
+                  <w:rFonts w:ascii="Cambria Math" w:eastAsiaTheme="minorEastAsia" w:hAnsi="Cambria Math" w:cs="Times New Roman"/>
+                </w:rPr>
+                <m:t>x</m:t>
+              </m:r>
+            </m:e>
+          </m:acc>
+          <m:r>
+            <w:rPr>
+              <w:rFonts w:ascii="Cambria Math" w:eastAsiaTheme="minorEastAsia" w:hAnsi="Cambria Math" w:cs="Times New Roman"/>
+            </w:rPr>
+            <m:t>=</m:t>
+          </m:r>
+          <m:sSup>
+            <m:sSupPr>
+              <m:ctrlPr>
+                <w:rPr>
+                  <w:rFonts w:ascii="Cambria Math" w:eastAsiaTheme="minorEastAsia" w:hAnsi="Cambria Math" w:cs="Times New Roman"/>
+                  <w:i/>
+                </w:rPr>
+              </m:ctrlPr>
+            </m:sSupPr>
+            <m:e>
+              <m:acc>
+                <m:accPr>
+                  <m:chr m:val="⃑"/>
+                  <m:ctrlPr>
+                    <w:rPr>
+                      <w:rFonts w:ascii="Cambria Math" w:eastAsiaTheme="minorEastAsia" w:hAnsi="Cambria Math" w:cs="Times New Roman"/>
+                      <w:i/>
+                    </w:rPr>
+                  </m:ctrlPr>
+                </m:accPr>
+                <m:e>
+                  <m:r>
+                    <w:rPr>
+                      <w:rFonts w:ascii="Cambria Math" w:eastAsiaTheme="minorEastAsia" w:hAnsi="Cambria Math" w:cs="Times New Roman"/>
+                    </w:rPr>
+                    <m:t>b</m:t>
+                  </m:r>
+                </m:e>
+              </m:acc>
+            </m:e>
+            <m:sup>
+              <m:r>
+                <w:rPr>
+                  <w:rFonts w:ascii="Cambria Math" w:eastAsiaTheme="minorEastAsia" w:hAnsi="Cambria Math" w:cs="Times New Roman"/>
+                </w:rPr>
+                <m:t>*</m:t>
+              </m:r>
+            </m:sup>
+          </m:sSup>
+        </m:oMath>
+      </m:oMathPara>
+    </w:p>
+    <w:p>
+      <w:pPr>
+        <w:ind w:firstLine="720"/>
+        <w:rPr>
+          <w:rFonts w:ascii="Times New Roman" w:eastAsiaTheme="minorEastAsia" w:hAnsi="Times New Roman" w:cs="Times New Roman"/>
+        </w:rPr>
+      </w:pPr>
+    </w:p>
+    <w:p>
+      <w:pPr>
+        <w:ind w:firstLine="720"/>
+        <w:rPr>
+          <w:rFonts w:ascii="Times New Roman" w:eastAsiaTheme="minorEastAsia" w:hAnsi="Times New Roman" w:cs="Times New Roman"/>
+        </w:rPr>
+      </w:pPr>
+      <w:r>
+        <w:rPr>
+          <w:rFonts w:ascii="Times New Roman" w:eastAsiaTheme="minorEastAsia" w:hAnsi="Times New Roman" w:cs="Times New Roman"/>
+        </w:rPr>
+        <w:t xml:space="preserve">Which will simplify down to </w:t>
+      </w:r>
+    </w:p>
+    <w:p>
+      <w:pPr>
+        <w:rPr>
+          <w:rFonts w:ascii="Times New Roman" w:eastAsiaTheme="minorEastAsia" w:hAnsi="Times New Roman" w:cs="Times New Roman"/>
+        </w:rPr>
+      </w:pPr>
+      <m:oMathPara>
+        <m:oMath>
+          <m:r>
+            <w:rPr>
+              <w:rFonts w:ascii="Cambria Math" w:eastAsiaTheme="minorEastAsia" w:hAnsi="Cambria Math" w:cs="Times New Roman"/>
+            </w:rPr>
+            <m:t>Q∙</m:t>
+          </m:r>
+          <m:sSup>
+            <m:sSupPr>
+              <m:ctrlPr>
+                <w:rPr>
+                  <w:rFonts w:ascii="Cambria Math" w:eastAsiaTheme="minorEastAsia" w:hAnsi="Cambria Math" w:cs="Times New Roman"/>
+                  <w:i/>
+                </w:rPr>
+              </m:ctrlPr>
+            </m:sSupPr>
+            <m:e>
+              <m:r>
+                <w:rPr>
+                  <w:rFonts w:ascii="Cambria Math" w:eastAsiaTheme="minorEastAsia" w:hAnsi="Cambria Math" w:cs="Times New Roman"/>
+                </w:rPr>
+                <m:t>Q</m:t>
+              </m:r>
+            </m:e>
+            <m:sup>
+              <m:r>
+                <w:rPr>
+                  <w:rFonts w:ascii="Cambria Math" w:eastAsiaTheme="minorEastAsia" w:hAnsi="Cambria Math" w:cs="Times New Roman"/>
+                </w:rPr>
+                <m:t>T</m:t>
+              </m:r>
+            </m:sup>
+          </m:sSup>
+          <m:r>
+            <w:rPr>
+              <w:rFonts w:ascii="Cambria Math" w:eastAsiaTheme="minorEastAsia" w:hAnsi="Cambria Math" w:cs="Times New Roman"/>
+            </w:rPr>
+            <m:t>=</m:t>
+          </m:r>
+          <m:r>
+            <w:rPr>
+              <w:rFonts w:ascii="Cambria Math" w:eastAsiaTheme="minorEastAsia" w:hAnsi="Cambria Math" w:cs="Times New Roman"/>
+            </w:rPr>
+            <m:t>(Q∙R)∙</m:t>
+          </m:r>
+          <m:acc>
+            <m:accPr>
+              <m:chr m:val="⃑"/>
+              <m:ctrlPr>
+                <w:rPr>
+                  <w:rFonts w:ascii="Cambria Math" w:eastAsiaTheme="minorEastAsia" w:hAnsi="Cambria Math" w:cs="Times New Roman"/>
+                  <w:i/>
+                </w:rPr>
+              </m:ctrlPr>
+            </m:accPr>
+            <m:e>
+              <m:r>
+                <w:rPr>
+                  <w:rFonts w:ascii="Cambria Math" w:eastAsiaTheme="minorEastAsia" w:hAnsi="Cambria Math" w:cs="Times New Roman"/>
+                </w:rPr>
+                <m:t>x</m:t>
+              </m:r>
+            </m:e>
+          </m:acc>
+          <m:r>
+            <w:rPr>
+              <w:rFonts w:ascii="Cambria Math" w:eastAsiaTheme="minorEastAsia" w:hAnsi="Cambria Math" w:cs="Times New Roman"/>
+            </w:rPr>
+            <m:t>=</m:t>
+          </m:r>
+          <m:sSup>
+            <m:sSupPr>
+              <m:ctrlPr>
+                <w:rPr>
+                  <w:rFonts w:ascii="Cambria Math" w:eastAsiaTheme="minorEastAsia" w:hAnsi="Cambria Math" w:cs="Times New Roman"/>
+                  <w:i/>
+                </w:rPr>
+              </m:ctrlPr>
+            </m:sSupPr>
+            <m:e>
+              <m:acc>
+                <m:accPr>
+                  <m:chr m:val="⃑"/>
+                  <m:ctrlPr>
+                    <w:rPr>
+                      <w:rFonts w:ascii="Cambria Math" w:eastAsiaTheme="minorEastAsia" w:hAnsi="Cambria Math" w:cs="Times New Roman"/>
+                      <w:i/>
+                    </w:rPr>
+                  </m:ctrlPr>
+                </m:accPr>
+                <m:e>
+                  <m:r>
+                    <w:rPr>
+                      <w:rFonts w:ascii="Cambria Math" w:eastAsiaTheme="minorEastAsia" w:hAnsi="Cambria Math" w:cs="Times New Roman"/>
+                    </w:rPr>
+                    <m:t>b</m:t>
+                  </m:r>
+                </m:e>
+              </m:acc>
+            </m:e>
+            <m:sup>
+              <m:r>
+                <w:rPr>
+                  <w:rFonts w:ascii="Cambria Math" w:eastAsiaTheme="minorEastAsia" w:hAnsi="Cambria Math" w:cs="Times New Roman"/>
+                </w:rPr>
+                <m:t>*</m:t>
+              </m:r>
+            </m:sup>
+          </m:sSup>
+        </m:oMath>
+      </m:oMathPara>
+    </w:p>
+    <w:p>
+      <w:pPr>
+        <w:rPr>
+          <w:rFonts w:ascii="Times New Roman" w:eastAsiaTheme="minorEastAsia" w:hAnsi="Times New Roman" w:cs="Times New Roman"/>
+        </w:rPr>
+      </w:pPr>
+    </w:p>
+    <w:p>
+      <w:pPr>
+        <w:ind w:firstLine="720"/>
+        <w:rPr>
+          <w:rFonts w:ascii="Times New Roman" w:eastAsiaTheme="minorEastAsia" w:hAnsi="Times New Roman" w:cs="Times New Roman"/>
+        </w:rPr>
+      </w:pPr>
+      <w:r>
+        <w:rPr>
+          <w:rFonts w:ascii="Times New Roman" w:eastAsiaTheme="minorEastAsia" w:hAnsi="Times New Roman" w:cs="Times New Roman"/>
+        </w:rPr>
+        <w:t xml:space="preserve">Where the sequence </w:t>
+      </w:r>
+      <m:oMath>
+        <m:r>
+          <w:rPr>
+            <w:rFonts w:ascii="Cambria Math" w:eastAsiaTheme="minorEastAsia" w:hAnsi="Cambria Math" w:cs="Times New Roman"/>
+          </w:rPr>
+          <m:t>Q∙</m:t>
+        </m:r>
+        <m:sSup>
+          <m:sSupPr>
+            <m:ctrlPr>
+              <w:rPr>
+                <w:rFonts w:ascii="Cambria Math" w:eastAsiaTheme="minorEastAsia" w:hAnsi="Cambria Math" w:cs="Times New Roman"/>
+                <w:i/>
+              </w:rPr>
+            </m:ctrlPr>
+          </m:sSupPr>
+          <m:e>
+            <m:r>
+              <w:rPr>
+                <w:rFonts w:ascii="Cambria Math" w:eastAsiaTheme="minorEastAsia" w:hAnsi="Cambria Math" w:cs="Times New Roman"/>
+              </w:rPr>
+              <m:t>Q</m:t>
+            </m:r>
+          </m:e>
+          <m:sup>
+            <m:r>
+              <w:rPr>
+                <w:rFonts w:ascii="Cambria Math" w:eastAsiaTheme="minorEastAsia" w:hAnsi="Cambria Math" w:cs="Times New Roman"/>
+              </w:rPr>
+              <m:t>T</m:t>
+            </m:r>
+          </m:sup>
+        </m:sSup>
+      </m:oMath>
+      <w:r>
+        <w:rPr>
+          <w:rFonts w:ascii="Times New Roman" w:eastAsiaTheme="minorEastAsia" w:hAnsi="Times New Roman" w:cs="Times New Roman"/>
+        </w:rPr>
+        <w:t xml:space="preserve"> represents a projection matrix for the system. </w:t>
+      </w:r>
+      <w:r>
+        <w:rPr>
+          <w:rFonts w:ascii="Times New Roman" w:eastAsiaTheme="minorEastAsia" w:hAnsi="Times New Roman" w:cs="Times New Roman"/>
+        </w:rPr>
+        <w:t>Similarly,</w:t>
+      </w:r>
+      <w:r>
+        <w:rPr>
+          <w:rFonts w:ascii="Times New Roman" w:eastAsiaTheme="minorEastAsia" w:hAnsi="Times New Roman" w:cs="Times New Roman"/>
+        </w:rPr>
+        <w:t xml:space="preserve"> we can then solve the system for </w:t>
+      </w:r>
+      <m:oMath>
+        <m:acc>
+          <m:accPr>
+            <m:chr m:val="⃑"/>
+            <m:ctrlPr>
+              <w:rPr>
+                <w:rFonts w:ascii="Cambria Math" w:eastAsiaTheme="minorEastAsia" w:hAnsi="Cambria Math" w:cs="Times New Roman"/>
+                <w:i/>
+              </w:rPr>
+            </m:ctrlPr>
+          </m:accPr>
+          <m:e>
+            <m:r>
+              <w:rPr>
+                <w:rFonts w:ascii="Cambria Math" w:eastAsiaTheme="minorEastAsia" w:hAnsi="Cambria Math" w:cs="Times New Roman"/>
+              </w:rPr>
+              <m:t>x</m:t>
+            </m:r>
+          </m:e>
+        </m:acc>
+      </m:oMath>
+      <w:r>
+        <w:rPr>
+          <w:rFonts w:ascii="Times New Roman" w:eastAsiaTheme="minorEastAsia" w:hAnsi="Times New Roman" w:cs="Times New Roman"/>
+        </w:rPr>
+        <w:t xml:space="preserve"> and thus obtain our respective values of </w:t>
+      </w:r>
+      <m:oMath>
+        <m:sSub>
+          <m:sSubPr>
+            <m:ctrlPr>
+              <w:rPr>
+                <w:rFonts w:ascii="Cambria Math" w:eastAsiaTheme="minorEastAsia" w:hAnsi="Cambria Math" w:cs="Times New Roman"/>
+                <w:i/>
+              </w:rPr>
+            </m:ctrlPr>
+          </m:sSubPr>
+          <m:e>
+            <m:r>
+              <w:rPr>
+                <w:rFonts w:ascii="Cambria Math" w:eastAsiaTheme="minorEastAsia" w:hAnsi="Cambria Math" w:cs="Times New Roman"/>
+              </w:rPr>
+              <m:t>β</m:t>
+            </m:r>
+          </m:e>
+          <m:sub>
+            <m:r>
+              <w:rPr>
+                <w:rFonts w:ascii="Cambria Math" w:eastAsiaTheme="minorEastAsia" w:hAnsi="Cambria Math" w:cs="Times New Roman"/>
+              </w:rPr>
+              <m:t>0</m:t>
+            </m:r>
+          </m:sub>
+        </m:sSub>
+      </m:oMath>
+      <w:r>
+        <w:rPr>
+          <w:rFonts w:ascii="Times New Roman" w:eastAsiaTheme="minorEastAsia" w:hAnsi="Times New Roman" w:cs="Times New Roman"/>
+        </w:rPr>
+        <w:t xml:space="preserve"> and </w:t>
+      </w:r>
+      <m:oMath>
+        <m:sSub>
+          <m:sSubPr>
+            <m:ctrlPr>
+              <w:rPr>
+                <w:rFonts w:ascii="Cambria Math" w:eastAsiaTheme="minorEastAsia" w:hAnsi="Cambria Math" w:cs="Times New Roman"/>
+                <w:i/>
+              </w:rPr>
+            </m:ctrlPr>
+          </m:sSubPr>
+          <m:e>
+            <m:r>
+              <w:rPr>
+                <w:rFonts w:ascii="Cambria Math" w:eastAsiaTheme="minorEastAsia" w:hAnsi="Cambria Math" w:cs="Times New Roman"/>
+              </w:rPr>
+              <m:t>β</m:t>
+            </m:r>
+          </m:e>
+          <m:sub>
+            <m:r>
+              <w:rPr>
+                <w:rFonts w:ascii="Cambria Math" w:eastAsiaTheme="minorEastAsia" w:hAnsi="Cambria Math" w:cs="Times New Roman"/>
+              </w:rPr>
+              <m:t>1</m:t>
+            </m:r>
+          </m:sub>
+        </m:sSub>
+      </m:oMath>
+      <w:r>
+        <w:rPr>
+          <w:rFonts w:ascii="Times New Roman" w:eastAsiaTheme="minorEastAsia" w:hAnsi="Times New Roman" w:cs="Times New Roman"/>
+        </w:rPr>
+        <w:t xml:space="preserve">, taking </w:t>
+      </w:r>
+      <m:oMath>
+        <m:sSub>
+          <m:sSubPr>
+            <m:ctrlPr>
+              <w:rPr>
+                <w:rFonts w:ascii="Cambria Math" w:eastAsiaTheme="minorEastAsia" w:hAnsi="Cambria Math" w:cs="Times New Roman"/>
+                <w:i/>
+              </w:rPr>
+            </m:ctrlPr>
+          </m:sSubPr>
+          <m:e>
+            <m:r>
+              <w:rPr>
+                <w:rFonts w:ascii="Cambria Math" w:eastAsiaTheme="minorEastAsia" w:hAnsi="Cambria Math" w:cs="Times New Roman"/>
+              </w:rPr>
+              <m:t>β</m:t>
+            </m:r>
+          </m:e>
+          <m:sub>
+            <m:r>
+              <w:rPr>
+                <w:rFonts w:ascii="Cambria Math" w:eastAsiaTheme="minorEastAsia" w:hAnsi="Cambria Math" w:cs="Times New Roman"/>
+              </w:rPr>
+              <m:t>1</m:t>
+            </m:r>
+          </m:sub>
+        </m:sSub>
+      </m:oMath>
+      <w:r>
+        <w:rPr>
+          <w:rFonts w:ascii="Times New Roman" w:eastAsiaTheme="minorEastAsia" w:hAnsi="Times New Roman" w:cs="Times New Roman"/>
+        </w:rPr>
+        <w:t xml:space="preserve"> as our interaction coefficient for the respective parameters in the interaction matrix</w:t>
+      </w:r>
+      <w:r>
+        <w:rPr>
+          <w:rFonts w:ascii="Times New Roman" w:eastAsiaTheme="minorEastAsia" w:hAnsi="Times New Roman" w:cs="Times New Roman"/>
+        </w:rPr>
+        <w:t>. This will be more numerically stable than using the normal equations.</w:t>
+      </w:r>
+    </w:p>
+    <w:p>
+      <w:pPr>
+        <w:rPr>
+          <w:rFonts w:ascii="Times New Roman" w:eastAsiaTheme="minorEastAsia" w:hAnsi="Times New Roman" w:cs="Times New Roman"/>
+        </w:rPr>
+      </w:pPr>
+    </w:p>
+    <w:p>
+      <w:pPr>
+        <w:ind w:firstLine="720"/>
+        <w:rPr>
+          <w:rFonts w:ascii="Times New Roman" w:eastAsiaTheme="minorEastAsia" w:hAnsi="Times New Roman" w:cs="Times New Roman"/>
+        </w:rPr>
+      </w:pPr>
+    </w:p>
+    <w:p>
+      <w:pPr>
+        <w:ind w:firstLine="720"/>
+        <w:rPr>
+          <w:rFonts w:ascii="Times New Roman" w:eastAsiaTheme="minorEastAsia" w:hAnsi="Times New Roman" w:cs="Times New Roman"/>
+        </w:rPr>
+      </w:pPr>
+    </w:p>
+    <w:p>
+      <w:pPr>
+        <w:ind w:firstLine="720"/>
+        <w:rPr>
+          <w:rFonts w:ascii="Times New Roman" w:eastAsiaTheme="minorEastAsia" w:hAnsi="Times New Roman" w:cs="Times New Roman"/>
+        </w:rPr>
+      </w:pPr>
+    </w:p>
+    <w:p>
+      <w:pPr>
         <w:rPr>
           <w:rFonts w:ascii="Times New Roman" w:hAnsi="Times New Roman" w:cs="Times New Roman"/>
           <w:b/>
@@ -5471,6 +6337,9 @@
     </w:p>
     <w:p>
       <w:pPr>
+        <w:pBdr>
+          <w:bottom w:val="single" w:sz="6" w:space="1" w:color="auto"/>
+        </w:pBdr>
         <w:rPr>
           <w:rFonts w:ascii="Times New Roman" w:hAnsi="Times New Roman" w:cs="Times New Roman"/>
           <w:b/>
@@ -5493,6 +6362,15 @@
     </w:p>
     <w:p>
       <w:pPr>
+        <w:rPr>
+          <w:rFonts w:ascii="Times New Roman" w:hAnsi="Times New Roman" w:cs="Times New Roman"/>
+          <w:b/>
+          <w:bCs/>
+        </w:rPr>
+      </w:pPr>
+    </w:p>
+    <w:p>
+      <w:pPr>
         <w:ind w:left="720" w:hanging="720"/>
         <w:rPr>
           <w:rFonts w:ascii="Times New Roman" w:hAnsi="Times New Roman" w:cs="Times New Roman"/>
@@ -5687,31 +6565,7 @@
         <w:rPr>
           <w:rFonts w:ascii="Times New Roman" w:hAnsi="Times New Roman" w:cs="Times New Roman"/>
         </w:rPr>
-        <w:t>https://doi.or</w:t>
-      </w:r>
-      <w:r>
-        <w:rPr>
-          <w:rFonts w:ascii="Times New Roman" w:hAnsi="Times New Roman" w:cs="Times New Roman"/>
-        </w:rPr>
-        <w:t>g</w:t>
-      </w:r>
-      <w:r>
-        <w:rPr>
-          <w:rFonts w:ascii="Times New Roman" w:hAnsi="Times New Roman" w:cs="Times New Roman"/>
-        </w:rPr>
-        <w:t>/1</w:t>
-      </w:r>
-      <w:r>
-        <w:rPr>
-          <w:rFonts w:ascii="Times New Roman" w:hAnsi="Times New Roman" w:cs="Times New Roman"/>
-        </w:rPr>
-        <w:t>0</w:t>
-      </w:r>
-      <w:r>
-        <w:rPr>
-          <w:rFonts w:ascii="Times New Roman" w:hAnsi="Times New Roman" w:cs="Times New Roman"/>
-        </w:rPr>
-        <w:t>.1016/j.jenvman.2003.12.002</w:t>
+        <w:t>https://doi.org/10.1016/j.jenvman.2003.12.002</w:t>
       </w:r>
       <w:r>
         <w:rPr>
@@ -6193,6 +7047,9 @@
     </w:p>
     <w:p>
       <w:pPr>
+        <w:pBdr>
+          <w:bottom w:val="single" w:sz="6" w:space="1" w:color="auto"/>
+        </w:pBdr>
         <w:rPr>
           <w:rFonts w:ascii="Times New Roman" w:hAnsi="Times New Roman" w:cs="Times New Roman"/>
           <w:b/>
@@ -6212,6 +7069,15 @@
         <w:lastRenderedPageBreak/>
         <w:t>Appendix</w:t>
       </w:r>
+    </w:p>
+    <w:p>
+      <w:pPr>
+        <w:rPr>
+          <w:rFonts w:ascii="Times New Roman" w:hAnsi="Times New Roman" w:cs="Times New Roman"/>
+          <w:b/>
+          <w:bCs/>
+        </w:rPr>
+      </w:pPr>
     </w:p>
     <w:p>
       <w:pPr>
@@ -7160,6 +8026,7 @@
   <w:style w:type="character" w:default="1" w:styleId="DefaultParagraphFont">
     <w:name w:val="Default Paragraph Font"/>
     <w:uiPriority w:val="1"/>
+    <w:semiHidden/>
     <w:unhideWhenUsed/>
   </w:style>
   <w:style w:type="table" w:default="1" w:styleId="TableNormal">

</xml_diff>